<commit_message>
Updated UML to include zipLocation so that we don't have to roll down Person attributes into each categorization.
Also got rid of useless documents and updated project specs doc to
include class description and association descriptions of zipLocation
</commit_message>
<xml_diff>
--- a/Project specifications.docx
+++ b/Project specifications.docx
@@ -437,12 +437,7 @@
         </w:numPr>
       </w:pPr>
       <w:r>
-        <w:t xml:space="preserve">Surgery – A procedure performed on patients by </w:t>
-      </w:r>
-      <w:bookmarkStart w:id="0" w:name="_GoBack"/>
-      <w:bookmarkEnd w:id="0"/>
-      <w:r>
-        <w:t>surgeons.</w:t>
+        <w:t>Surgery – A procedure performed on patients by surgeons.</w:t>
       </w:r>
     </w:p>
     <w:p>
@@ -476,6 +471,23 @@
       </w:r>
       <w:r>
         <w:t>.</w:t>
+      </w:r>
+    </w:p>
+    <w:p>
+      <w:pPr>
+        <w:pStyle w:val="ListParagraph"/>
+        <w:numPr>
+          <w:ilvl w:val="0"/>
+          <w:numId w:val="2"/>
+        </w:numPr>
+      </w:pPr>
+      <w:proofErr w:type="spellStart"/>
+      <w:r>
+        <w:t>ZipLocation</w:t>
+      </w:r>
+      <w:proofErr w:type="spellEnd"/>
+      <w:r>
+        <w:t xml:space="preserve"> – An integer code that determines a city within a state.</w:t>
       </w:r>
     </w:p>
     <w:p/>
@@ -533,6 +545,7 @@
         </w:numPr>
       </w:pPr>
       <w:r>
+        <w:lastRenderedPageBreak/>
         <w:t>A visit results in none or more prescriptions. A prescription is composed of a visit.</w:t>
       </w:r>
     </w:p>
@@ -545,7 +558,6 @@
         </w:numPr>
       </w:pPr>
       <w:r>
-        <w:lastRenderedPageBreak/>
         <w:t>A surgeon performs none or more surgeries. A surgery is composed of a surgeon.</w:t>
       </w:r>
     </w:p>
@@ -657,8 +669,37 @@
         <w:t>A technician in a lab is the head technician of none or more laboratories. A laboratory has one and only one head technician.</w:t>
       </w:r>
     </w:p>
+    <w:p>
+      <w:pPr>
+        <w:pStyle w:val="ListParagraph"/>
+        <w:numPr>
+          <w:ilvl w:val="0"/>
+          <w:numId w:val="3"/>
+        </w:numPr>
+      </w:pPr>
+      <w:r>
+        <w:t xml:space="preserve">A person lives in one and only one </w:t>
+      </w:r>
+      <w:proofErr w:type="spellStart"/>
+      <w:r>
+        <w:t>zipLocation</w:t>
+      </w:r>
+      <w:proofErr w:type="spellEnd"/>
+      <w:r>
+        <w:t xml:space="preserve">. A </w:t>
+      </w:r>
+      <w:proofErr w:type="spellStart"/>
+      <w:r>
+        <w:t>zipLocation</w:t>
+      </w:r>
+      <w:proofErr w:type="spellEnd"/>
+      <w:r>
+        <w:t xml:space="preserve"> contains zero or many Persons.</w:t>
+      </w:r>
+    </w:p>
     <w:p/>
     <w:p>
+      <w:proofErr w:type="spellStart"/>
       <w:r>
         <w:rPr>
           <w:b/>
@@ -666,16 +707,67 @@
         </w:rPr>
         <w:t>Denormalization</w:t>
       </w:r>
-    </w:p>
-    <w:p>
-      <w:pPr>
-        <w:ind w:firstLine="720"/>
-      </w:pPr>
-      <w:r>
-        <w:t>Currently our class diagram has the 4 groups of people the hospital is most dependent on as specializations of a generic Person class. In the Phase 1 final draft, we will remove this Person class and have all of it’s attributes in each group, instead of them migrating from Person to each specialization as foreign key attributes.</w:t>
-      </w:r>
-    </w:p>
-    <w:p/>
+      <w:proofErr w:type="spellEnd"/>
+    </w:p>
+    <w:p>
+      <w:r>
+        <w:tab/>
+        <w:t xml:space="preserve">Currently our class diagram has the </w:t>
+      </w:r>
+      <w:proofErr w:type="spellStart"/>
+      <w:r>
+        <w:t>zipcode</w:t>
+      </w:r>
+      <w:proofErr w:type="spellEnd"/>
+      <w:r>
+        <w:t xml:space="preserve">, city, and state information factored out of the Person class because it is a </w:t>
+      </w:r>
+      <w:proofErr w:type="spellStart"/>
+      <w:r>
+        <w:t>subkey</w:t>
+      </w:r>
+      <w:proofErr w:type="spellEnd"/>
+      <w:r>
+        <w:t xml:space="preserve">, where the </w:t>
+      </w:r>
+      <w:proofErr w:type="spellStart"/>
+      <w:r>
+        <w:t>zipcode</w:t>
+      </w:r>
+      <w:proofErr w:type="spellEnd"/>
+      <w:r>
+        <w:t xml:space="preserve"> functionally determines the city and state. To </w:t>
+      </w:r>
+      <w:proofErr w:type="spellStart"/>
+      <w:r>
+        <w:t>den</w:t>
+      </w:r>
+      <w:bookmarkStart w:id="0" w:name="_GoBack"/>
+      <w:bookmarkEnd w:id="0"/>
+      <w:r>
+        <w:t>ormalize</w:t>
+      </w:r>
+      <w:proofErr w:type="spellEnd"/>
+      <w:r>
+        <w:t xml:space="preserve"> our class diagram, we will merge the </w:t>
+      </w:r>
+      <w:proofErr w:type="spellStart"/>
+      <w:r>
+        <w:t>zipLocation</w:t>
+      </w:r>
+      <w:proofErr w:type="spellEnd"/>
+      <w:r>
+        <w:t xml:space="preserve"> class into the Person class and have the address as one big </w:t>
+      </w:r>
+      <w:proofErr w:type="spellStart"/>
+      <w:r>
+        <w:t>varchar</w:t>
+      </w:r>
+      <w:proofErr w:type="spellEnd"/>
+      <w:r>
+        <w:t>.</w:t>
+      </w:r>
+    </w:p>
     <w:p/>
     <w:sectPr>
       <w:headerReference w:type="default" r:id="rId7"/>

</xml_diff>